<commit_message>
Working on Bayesian Linear Regression Project
</commit_message>
<xml_diff>
--- a/bayesian_lr/equations.docx
+++ b/bayesian_lr/equations.docx
@@ -266,12 +266,14 @@
               </m:ctrlPr>
             </m:dPr>
             <m:e>
+              <w:bookmarkStart w:id="0" w:name="_GoBack"/>
               <m:r>
                 <w:rPr>
                   <w:rFonts w:ascii="Cambria Math" w:eastAsiaTheme="minorEastAsia" w:hAnsi="Cambria Math"/>
                 </w:rPr>
                 <m:t>β</m:t>
               </m:r>
+              <w:bookmarkEnd w:id="0"/>
             </m:e>
           </m:d>
           <m:r>
@@ -691,19 +693,106 @@
           <w:rFonts w:eastAsiaTheme="minorEastAsia"/>
         </w:rPr>
       </w:pPr>
+    </w:p>
+    <w:p>
+      <w:pPr>
+        <w:rPr>
+          <w:rFonts w:eastAsiaTheme="minorEastAsia"/>
+        </w:rPr>
+      </w:pPr>
+      <m:oMathPara>
+        <m:oMath>
+          <m:acc>
+            <m:accPr>
+              <m:ctrlPr>
+                <w:rPr>
+                  <w:rFonts w:ascii="Cambria Math" w:eastAsiaTheme="minorEastAsia" w:hAnsi="Cambria Math"/>
+                  <w:i/>
+                </w:rPr>
+              </m:ctrlPr>
+            </m:accPr>
+            <m:e>
+              <m:r>
+                <w:rPr>
+                  <w:rFonts w:ascii="Cambria Math" w:eastAsiaTheme="minorEastAsia" w:hAnsi="Cambria Math"/>
+                </w:rPr>
+                <m:t>y</m:t>
+              </m:r>
+            </m:e>
+          </m:acc>
+          <m:r>
+            <w:rPr>
+              <w:rFonts w:ascii="Cambria Math" w:eastAsiaTheme="minorEastAsia" w:hAnsi="Cambria Math"/>
+            </w:rPr>
+            <m:t>=</m:t>
+          </m:r>
+          <m:sSup>
+            <m:sSupPr>
+              <m:ctrlPr>
+                <w:rPr>
+                  <w:rFonts w:ascii="Cambria Math" w:eastAsiaTheme="minorEastAsia" w:hAnsi="Cambria Math"/>
+                  <w:i/>
+                </w:rPr>
+              </m:ctrlPr>
+            </m:sSupPr>
+            <m:e>
+              <m:acc>
+                <m:accPr>
+                  <m:ctrlPr>
+                    <w:rPr>
+                      <w:rFonts w:ascii="Cambria Math" w:eastAsiaTheme="minorEastAsia" w:hAnsi="Cambria Math"/>
+                      <w:i/>
+                    </w:rPr>
+                  </m:ctrlPr>
+                </m:accPr>
+                <m:e>
+                  <m:r>
+                    <w:rPr>
+                      <w:rFonts w:ascii="Cambria Math" w:eastAsiaTheme="minorEastAsia" w:hAnsi="Cambria Math"/>
+                    </w:rPr>
+                    <m:t>β</m:t>
+                  </m:r>
+                </m:e>
+              </m:acc>
+            </m:e>
+            <m:sup>
+              <m:r>
+                <w:rPr>
+                  <w:rFonts w:ascii="Cambria Math" w:eastAsiaTheme="minorEastAsia" w:hAnsi="Cambria Math"/>
+                </w:rPr>
+                <m:t>T</m:t>
+              </m:r>
+            </m:sup>
+          </m:sSup>
+          <m:r>
+            <w:rPr>
+              <w:rFonts w:ascii="Cambria Math" w:eastAsiaTheme="minorEastAsia" w:hAnsi="Cambria Math"/>
+            </w:rPr>
+            <m:t>X</m:t>
+          </m:r>
+        </m:oMath>
+      </m:oMathPara>
+    </w:p>
+    <w:p>
+      <w:pPr>
+        <w:rPr>
+          <w:rFonts w:eastAsiaTheme="minorEastAsia"/>
+        </w:rPr>
+      </w:pPr>
+    </w:p>
+    <w:p>
+      <w:pPr>
+        <w:rPr>
+          <w:rFonts w:eastAsiaTheme="minorEastAsia"/>
+        </w:rPr>
+      </w:pPr>
       <m:oMathPara>
         <m:oMath>
           <m:r>
             <w:rPr>
               <w:rFonts w:ascii="Cambria Math" w:eastAsiaTheme="minorEastAsia" w:hAnsi="Cambria Math"/>
             </w:rPr>
-            <m:t xml:space="preserve">y ~ </m:t>
-          </m:r>
-          <m:r>
-            <w:rPr>
-              <w:rFonts w:ascii="Cambria Math" w:eastAsiaTheme="minorEastAsia" w:hAnsi="Cambria Math"/>
-            </w:rPr>
-            <m:t>N(</m:t>
+            <m:t>y ~ N(</m:t>
           </m:r>
           <m:sSup>
             <m:sSupPr>
@@ -767,10 +856,17 @@
             <w:rPr>
               <w:rFonts w:ascii="Cambria Math" w:eastAsiaTheme="minorEastAsia" w:hAnsi="Cambria Math"/>
             </w:rPr>
-            <m:t>I)</m:t>
+            <m:t>)</m:t>
           </m:r>
         </m:oMath>
       </m:oMathPara>
+    </w:p>
+    <w:p>
+      <w:pPr>
+        <w:rPr>
+          <w:rFonts w:eastAsiaTheme="minorEastAsia"/>
+        </w:rPr>
+      </w:pPr>
     </w:p>
     <w:p>
       <w:pPr>
@@ -796,24 +892,12 @@
               </m:ctrlPr>
             </m:fPr>
             <m:num>
-              <m:d>
-                <m:dPr>
-                  <m:ctrlPr>
-                    <w:rPr>
-                      <w:rFonts w:ascii="Cambria Math" w:eastAsiaTheme="minorEastAsia" w:hAnsi="Cambria Math"/>
-                      <w:i/>
-                    </w:rPr>
-                  </m:ctrlPr>
-                </m:dPr>
-                <m:e>
-                  <m:r>
-                    <w:rPr>
-                      <w:rFonts w:ascii="Cambria Math" w:eastAsiaTheme="minorEastAsia" w:hAnsi="Cambria Math"/>
-                    </w:rPr>
-                    <m:t>Likelihood*Prior</m:t>
-                  </m:r>
-                </m:e>
-              </m:d>
+              <m:r>
+                <w:rPr>
+                  <w:rFonts w:ascii="Cambria Math" w:eastAsiaTheme="minorEastAsia" w:hAnsi="Cambria Math"/>
+                </w:rPr>
+                <m:t>Likelihood*Prior</m:t>
+              </m:r>
             </m:num>
             <m:den>
               <m:r>
@@ -828,13 +912,7 @@
             <w:rPr>
               <w:rFonts w:ascii="Cambria Math" w:eastAsiaTheme="minorEastAsia" w:hAnsi="Cambria Math"/>
             </w:rPr>
-            <m:t xml:space="preserve">        </m:t>
-          </m:r>
-          <m:r>
-            <w:rPr>
-              <w:rFonts w:ascii="Cambria Math" w:eastAsiaTheme="minorEastAsia" w:hAnsi="Cambria Math"/>
-            </w:rPr>
-            <m:t>P</m:t>
+            <m:t xml:space="preserve">        P</m:t>
           </m:r>
           <m:d>
             <m:dPr>
@@ -858,7 +936,7 @@
                 <w:rPr>
                   <w:rFonts w:ascii="Cambria Math" w:eastAsiaTheme="minorEastAsia" w:hAnsi="Cambria Math"/>
                 </w:rPr>
-                <m:t>X,y</m:t>
+                <m:t>y,X</m:t>
               </m:r>
             </m:e>
           </m:d>
@@ -898,7 +976,7 @@
                     <w:rPr>
                       <w:rFonts w:ascii="Cambria Math" w:eastAsiaTheme="minorEastAsia" w:hAnsi="Cambria Math"/>
                     </w:rPr>
-                    <m:t>X, y</m:t>
+                    <m:t>y</m:t>
                   </m:r>
                 </m:e>
                 <m:e>
@@ -906,7 +984,7 @@
                     <w:rPr>
                       <w:rFonts w:ascii="Cambria Math" w:eastAsiaTheme="minorEastAsia" w:hAnsi="Cambria Math"/>
                     </w:rPr>
-                    <m:t>β</m:t>
+                    <m:t>β,X</m:t>
                   </m:r>
                 </m:e>
               </m:d>
@@ -930,7 +1008,7 @@
                     <w:rPr>
                       <w:rFonts w:ascii="Cambria Math" w:eastAsiaTheme="minorEastAsia" w:hAnsi="Cambria Math"/>
                     </w:rPr>
-                    <m:t>β</m:t>
+                    <m:t>β|X</m:t>
                   </m:r>
                 </m:e>
               </m:d>
@@ -940,7 +1018,7 @@
                 <w:rPr>
                   <w:rFonts w:ascii="Cambria Math" w:eastAsiaTheme="minorEastAsia" w:hAnsi="Cambria Math"/>
                 </w:rPr>
-                <m:t>P(X,y)</m:t>
+                <m:t>P(y|X)</m:t>
               </m:r>
             </m:den>
           </m:f>
@@ -1083,8 +1161,6 @@
           </m:func>
         </m:oMath>
       </m:oMathPara>
-      <w:bookmarkStart w:id="0" w:name="_GoBack"/>
-      <w:bookmarkEnd w:id="0"/>
     </w:p>
     <w:p>
       <w:pPr>

</xml_diff>